<commit_message>
Adding Prog Arch Lab#3 report.
</commit_message>
<xml_diff>
--- a/Programming Architech/Lab_02/Zvit_02.docx
+++ b/Programming Architech/Lab_02/Zvit_02.docx
@@ -140,13 +140,7 @@
         <w:rPr>
           <w:lang w:val="uk-UA"/>
         </w:rPr>
-        <w:t>про виконання комп’ютерного практикуму  №</w:t>
-      </w:r>
-      <w:r>
-        <w:rPr>
-          <w:lang w:val="uk-UA"/>
-        </w:rPr>
-        <w:t>2</w:t>
+        <w:t>про виконання комп’ютерного практикуму  №2</w:t>
       </w:r>
     </w:p>
     <w:p>
@@ -178,25 +172,7 @@
         <w:rPr>
           <w:lang w:val="uk-UA"/>
         </w:rPr>
-        <w:t>«</w:t>
-      </w:r>
-      <w:r>
-        <w:rPr>
-          <w:lang w:val="uk-UA"/>
-        </w:rPr>
-        <w:t>Арх</w:t>
-      </w:r>
-      <w:r>
-        <w:rPr>
-          <w:lang w:val="uk-UA"/>
-        </w:rPr>
-        <w:t>ітектура програмного забезпечення</w:t>
-      </w:r>
-      <w:r>
-        <w:rPr>
-          <w:lang w:val="uk-UA"/>
-        </w:rPr>
-        <w:t>»</w:t>
+        <w:t>«Архітектура програмного забезпечення»</w:t>
       </w:r>
     </w:p>
     <w:p>
@@ -214,14 +190,7 @@
           <w:u w:val="single"/>
           <w:lang w:val="uk-UA"/>
         </w:rPr>
-        <w:t xml:space="preserve">Тема: «Створення </w:t>
-      </w:r>
-      <w:r>
-        <w:rPr>
-          <w:u w:val="single"/>
-          <w:lang w:val="uk-UA"/>
-        </w:rPr>
-        <w:t>діаграми класів»</w:t>
+        <w:t>Тема: «Створення діаграми класів»</w:t>
       </w:r>
     </w:p>
     <w:p>
@@ -280,12 +249,6 @@
         </w:tblBorders>
         <w:shd w:val="clear" w:color="auto" w:fill="CED7E7"/>
         <w:tblLayout w:type="fixed"/>
-        <w:tblCellMar>
-          <w:top w:w="0" w:type="dxa"/>
-          <w:left w:w="0" w:type="dxa"/>
-          <w:bottom w:w="0" w:type="dxa"/>
-          <w:right w:w="0" w:type="dxa"/>
-        </w:tblCellMar>
         <w:tblLook w:val="04A0" w:firstRow="1" w:lastRow="0" w:firstColumn="1" w:lastColumn="0" w:noHBand="0" w:noVBand="1"/>
       </w:tblPr>
       <w:tblGrid>
@@ -293,14 +256,6 @@
         <w:gridCol w:w="3584"/>
       </w:tblGrid>
       <w:tr>
-        <w:tblPrEx>
-          <w:tblCellMar>
-            <w:top w:w="0" w:type="dxa"/>
-            <w:left w:w="0" w:type="dxa"/>
-            <w:bottom w:w="0" w:type="dxa"/>
-            <w:right w:w="0" w:type="dxa"/>
-          </w:tblCellMar>
-        </w:tblPrEx>
         <w:trPr>
           <w:trHeight w:val="308"/>
           <w:jc w:val="center"/>
@@ -383,14 +338,6 @@
         </w:tc>
       </w:tr>
       <w:tr>
-        <w:tblPrEx>
-          <w:tblCellMar>
-            <w:top w:w="0" w:type="dxa"/>
-            <w:left w:w="0" w:type="dxa"/>
-            <w:bottom w:w="0" w:type="dxa"/>
-            <w:right w:w="0" w:type="dxa"/>
-          </w:tblCellMar>
-        </w:tblPrEx>
         <w:trPr>
           <w:trHeight w:val="1730"/>
           <w:jc w:val="center"/>
@@ -500,25 +447,7 @@
               <w:rPr>
                 <w:lang w:val="uk-UA"/>
               </w:rPr>
-              <w:t xml:space="preserve"> </w:t>
-            </w:r>
-            <w:r>
-              <w:rPr>
-                <w:lang w:val="uk-UA"/>
-              </w:rPr>
-              <w:t>3</w:t>
-            </w:r>
-            <w:r>
-              <w:rPr>
-                <w:lang w:val="uk-UA"/>
-              </w:rPr>
-              <w:t>-</w:t>
-            </w:r>
-            <w:r>
-              <w:rPr>
-                <w:lang w:val="uk-UA"/>
-              </w:rPr>
-              <w:t>го курсу</w:t>
+              <w:t xml:space="preserve"> 3-го курсу</w:t>
             </w:r>
           </w:p>
           <w:p>
@@ -558,7 +487,13 @@
               <w:rPr>
                 <w:lang w:val="uk-UA"/>
               </w:rPr>
-              <w:t xml:space="preserve"> Олександра </w:t>
+              <w:t xml:space="preserve"> Олександр</w:t>
+            </w:r>
+            <w:r>
+              <w:rPr>
+                <w:lang w:val="uk-UA"/>
+              </w:rPr>
+              <w:t xml:space="preserve"> </w:t>
             </w:r>
             <w:proofErr w:type="spellStart"/>
             <w:r>
@@ -654,13 +589,7 @@
         <w:rPr>
           <w:lang w:val="uk-UA"/>
         </w:rPr>
-        <w:t>Київ – 201</w:t>
-      </w:r>
-      <w:r>
-        <w:rPr>
-          <w:lang w:val="uk-UA"/>
-        </w:rPr>
-        <w:t>7</w:t>
+        <w:t>Київ – 2017</w:t>
       </w:r>
       <w:r>
         <w:rPr>
@@ -702,6 +631,7 @@
     <w:p>
       <w:pPr>
         <w:rPr>
+          <w:noProof/>
           <w:lang w:val="uk-UA"/>
         </w:rPr>
       </w:pPr>
@@ -732,12 +662,14 @@
           <w:numId w:val="1"/>
         </w:numPr>
         <w:rPr>
+          <w:noProof/>
           <w:lang w:val="uk-UA"/>
         </w:rPr>
       </w:pPr>
       <w:r>
         <w:rPr>
           <w:rFonts w:eastAsia="Arial Unicode MS" w:cs="Arial Unicode MS"/>
+          <w:noProof/>
           <w:lang w:val="uk-UA"/>
         </w:rPr>
         <w:t>Мета РОБОТИ</w:t>
@@ -745,42 +677,48 @@
       <w:r>
         <w:rPr>
           <w:rFonts w:eastAsia="Arial Unicode MS" w:cs="Arial Unicode MS"/>
+          <w:noProof/>
           <w:lang w:val="uk-UA"/>
         </w:rPr>
         <w:tab/>
       </w:r>
       <w:r>
         <w:rPr>
+          <w:noProof/>
           <w:lang w:val="uk-UA"/>
         </w:rPr>
         <w:fldChar w:fldCharType="begin"/>
       </w:r>
       <w:r>
         <w:rPr>
+          <w:noProof/>
           <w:lang w:val="uk-UA"/>
         </w:rPr>
         <w:instrText xml:space="preserve"> PAGEREF _Toc \h </w:instrText>
       </w:r>
       <w:r>
         <w:rPr>
-          <w:lang w:val="uk-UA"/>
-        </w:rPr>
-      </w:r>
-      <w:r>
-        <w:rPr>
+          <w:noProof/>
+          <w:lang w:val="uk-UA"/>
+        </w:rPr>
+      </w:r>
+      <w:r>
+        <w:rPr>
+          <w:noProof/>
           <w:lang w:val="uk-UA"/>
         </w:rPr>
         <w:fldChar w:fldCharType="separate"/>
       </w:r>
       <w:r>
         <w:rPr>
-          <w:rFonts w:eastAsia="Arial Unicode MS" w:cs="Arial Unicode MS"/>
+          <w:noProof/>
           <w:lang w:val="uk-UA"/>
         </w:rPr>
         <w:t>3</w:t>
       </w:r>
       <w:r>
         <w:rPr>
+          <w:noProof/>
           <w:lang w:val="uk-UA"/>
         </w:rPr>
         <w:fldChar w:fldCharType="end"/>
@@ -794,12 +732,14 @@
           <w:numId w:val="1"/>
         </w:numPr>
         <w:rPr>
+          <w:noProof/>
           <w:lang w:val="uk-UA"/>
         </w:rPr>
       </w:pPr>
       <w:r>
         <w:rPr>
           <w:rFonts w:eastAsia="Arial Unicode MS" w:cs="Arial Unicode MS"/>
+          <w:noProof/>
           <w:lang w:val="uk-UA"/>
         </w:rPr>
         <w:t>Постановка задачі</w:t>
@@ -807,42 +747,48 @@
       <w:r>
         <w:rPr>
           <w:rFonts w:eastAsia="Arial Unicode MS" w:cs="Arial Unicode MS"/>
+          <w:noProof/>
           <w:lang w:val="uk-UA"/>
         </w:rPr>
         <w:tab/>
       </w:r>
       <w:r>
         <w:rPr>
+          <w:noProof/>
           <w:lang w:val="uk-UA"/>
         </w:rPr>
         <w:fldChar w:fldCharType="begin"/>
       </w:r>
       <w:r>
         <w:rPr>
+          <w:noProof/>
           <w:lang w:val="uk-UA"/>
         </w:rPr>
         <w:instrText xml:space="preserve"> PAGEREF _Toc1 \h </w:instrText>
       </w:r>
       <w:r>
         <w:rPr>
-          <w:lang w:val="uk-UA"/>
-        </w:rPr>
-      </w:r>
-      <w:r>
-        <w:rPr>
+          <w:noProof/>
+          <w:lang w:val="uk-UA"/>
+        </w:rPr>
+      </w:r>
+      <w:r>
+        <w:rPr>
+          <w:noProof/>
           <w:lang w:val="uk-UA"/>
         </w:rPr>
         <w:fldChar w:fldCharType="separate"/>
       </w:r>
       <w:r>
         <w:rPr>
-          <w:rFonts w:eastAsia="Arial Unicode MS" w:cs="Arial Unicode MS"/>
+          <w:noProof/>
           <w:lang w:val="uk-UA"/>
         </w:rPr>
         <w:t>4</w:t>
       </w:r>
       <w:r>
         <w:rPr>
+          <w:noProof/>
           <w:lang w:val="uk-UA"/>
         </w:rPr>
         <w:fldChar w:fldCharType="end"/>
@@ -856,12 +802,14 @@
           <w:numId w:val="1"/>
         </w:numPr>
         <w:rPr>
+          <w:noProof/>
           <w:lang w:val="uk-UA"/>
         </w:rPr>
       </w:pPr>
       <w:r>
         <w:rPr>
           <w:rFonts w:eastAsia="Arial Unicode MS" w:cs="Arial Unicode MS"/>
+          <w:noProof/>
           <w:lang w:val="uk-UA"/>
         </w:rPr>
         <w:t>Результати та пояснення</w:t>
@@ -869,42 +817,48 @@
       <w:r>
         <w:rPr>
           <w:rFonts w:eastAsia="Arial Unicode MS" w:cs="Arial Unicode MS"/>
+          <w:noProof/>
           <w:lang w:val="uk-UA"/>
         </w:rPr>
         <w:tab/>
       </w:r>
       <w:r>
         <w:rPr>
+          <w:noProof/>
           <w:lang w:val="uk-UA"/>
         </w:rPr>
         <w:fldChar w:fldCharType="begin"/>
       </w:r>
       <w:r>
         <w:rPr>
+          <w:noProof/>
           <w:lang w:val="uk-UA"/>
         </w:rPr>
         <w:instrText xml:space="preserve"> PAGEREF _Toc2 \h </w:instrText>
       </w:r>
       <w:r>
         <w:rPr>
-          <w:lang w:val="uk-UA"/>
-        </w:rPr>
-      </w:r>
-      <w:r>
-        <w:rPr>
+          <w:noProof/>
+          <w:lang w:val="uk-UA"/>
+        </w:rPr>
+      </w:r>
+      <w:r>
+        <w:rPr>
+          <w:noProof/>
           <w:lang w:val="uk-UA"/>
         </w:rPr>
         <w:fldChar w:fldCharType="separate"/>
       </w:r>
       <w:r>
         <w:rPr>
-          <w:rFonts w:eastAsia="Arial Unicode MS" w:cs="Arial Unicode MS"/>
+          <w:noProof/>
           <w:lang w:val="uk-UA"/>
         </w:rPr>
         <w:t>5</w:t>
       </w:r>
       <w:r>
         <w:rPr>
+          <w:noProof/>
           <w:lang w:val="uk-UA"/>
         </w:rPr>
         <w:fldChar w:fldCharType="end"/>
@@ -918,12 +872,14 @@
           <w:numId w:val="1"/>
         </w:numPr>
         <w:rPr>
+          <w:noProof/>
           <w:lang w:val="uk-UA"/>
         </w:rPr>
       </w:pPr>
       <w:r>
         <w:rPr>
           <w:rFonts w:eastAsia="Arial Unicode MS" w:cs="Arial Unicode MS"/>
+          <w:noProof/>
           <w:lang w:val="uk-UA"/>
         </w:rPr>
         <w:t>ЗАПИТАННЯ ТА ВІДПОВІДІ</w:t>
@@ -931,42 +887,48 @@
       <w:r>
         <w:rPr>
           <w:rFonts w:eastAsia="Arial Unicode MS" w:cs="Arial Unicode MS"/>
+          <w:noProof/>
           <w:lang w:val="uk-UA"/>
         </w:rPr>
         <w:tab/>
       </w:r>
       <w:r>
         <w:rPr>
+          <w:noProof/>
           <w:lang w:val="uk-UA"/>
         </w:rPr>
         <w:fldChar w:fldCharType="begin"/>
       </w:r>
       <w:r>
         <w:rPr>
+          <w:noProof/>
           <w:lang w:val="uk-UA"/>
         </w:rPr>
         <w:instrText xml:space="preserve"> PAGEREF _Toc3 \h </w:instrText>
       </w:r>
       <w:r>
         <w:rPr>
-          <w:lang w:val="uk-UA"/>
-        </w:rPr>
-      </w:r>
-      <w:r>
-        <w:rPr>
+          <w:noProof/>
+          <w:lang w:val="uk-UA"/>
+        </w:rPr>
+      </w:r>
+      <w:r>
+        <w:rPr>
+          <w:noProof/>
           <w:lang w:val="uk-UA"/>
         </w:rPr>
         <w:fldChar w:fldCharType="separate"/>
       </w:r>
       <w:r>
         <w:rPr>
-          <w:rFonts w:eastAsia="Arial Unicode MS" w:cs="Arial Unicode MS"/>
-          <w:lang w:val="uk-UA"/>
-        </w:rPr>
-        <w:t>8</w:t>
-      </w:r>
-      <w:r>
-        <w:rPr>
+          <w:noProof/>
+          <w:lang w:val="uk-UA"/>
+        </w:rPr>
+        <w:t>10</w:t>
+      </w:r>
+      <w:r>
+        <w:rPr>
+          <w:noProof/>
           <w:lang w:val="uk-UA"/>
         </w:rPr>
         <w:fldChar w:fldCharType="end"/>
@@ -980,12 +942,14 @@
           <w:numId w:val="1"/>
         </w:numPr>
         <w:rPr>
+          <w:noProof/>
           <w:lang w:val="uk-UA"/>
         </w:rPr>
       </w:pPr>
       <w:r>
         <w:rPr>
           <w:rFonts w:eastAsia="Arial Unicode MS" w:cs="Arial Unicode MS"/>
+          <w:noProof/>
           <w:lang w:val="uk-UA"/>
         </w:rPr>
         <w:t>Висновок</w:t>
@@ -993,42 +957,48 @@
       <w:r>
         <w:rPr>
           <w:rFonts w:eastAsia="Arial Unicode MS" w:cs="Arial Unicode MS"/>
+          <w:noProof/>
           <w:lang w:val="uk-UA"/>
         </w:rPr>
         <w:tab/>
       </w:r>
       <w:r>
         <w:rPr>
+          <w:noProof/>
           <w:lang w:val="uk-UA"/>
         </w:rPr>
         <w:fldChar w:fldCharType="begin"/>
       </w:r>
       <w:r>
         <w:rPr>
+          <w:noProof/>
           <w:lang w:val="uk-UA"/>
         </w:rPr>
         <w:instrText xml:space="preserve"> PAGEREF _Toc4 \h </w:instrText>
       </w:r>
       <w:r>
         <w:rPr>
-          <w:lang w:val="uk-UA"/>
-        </w:rPr>
-      </w:r>
-      <w:r>
-        <w:rPr>
+          <w:noProof/>
+          <w:lang w:val="uk-UA"/>
+        </w:rPr>
+      </w:r>
+      <w:r>
+        <w:rPr>
+          <w:noProof/>
           <w:lang w:val="uk-UA"/>
         </w:rPr>
         <w:fldChar w:fldCharType="separate"/>
       </w:r>
       <w:r>
         <w:rPr>
-          <w:rFonts w:eastAsia="Arial Unicode MS" w:cs="Arial Unicode MS"/>
-          <w:lang w:val="uk-UA"/>
-        </w:rPr>
-        <w:t>9</w:t>
-      </w:r>
-      <w:r>
-        <w:rPr>
+          <w:noProof/>
+          <w:lang w:val="uk-UA"/>
+        </w:rPr>
+        <w:t>12</w:t>
+      </w:r>
+      <w:r>
+        <w:rPr>
+          <w:noProof/>
           <w:lang w:val="uk-UA"/>
         </w:rPr>
         <w:fldChar w:fldCharType="end"/>
@@ -1131,43 +1101,7 @@
           <w:szCs w:val="28"/>
           <w:lang w:val="uk-UA"/>
         </w:rPr>
-        <w:t>Н</w:t>
-      </w:r>
-      <w:r>
-        <w:rPr>
-          <w:rFonts w:ascii="Times New Roman" w:hAnsi="Times New Roman"/>
-          <w:sz w:val="28"/>
-          <w:szCs w:val="28"/>
-          <w:lang w:val="uk-UA"/>
-        </w:rPr>
-        <w:t>абути навичок побудови діаграми класів</w:t>
-      </w:r>
-      <w:r>
-        <w:rPr>
-          <w:rFonts w:ascii="Times New Roman" w:hAnsi="Times New Roman"/>
-          <w:sz w:val="28"/>
-          <w:szCs w:val="28"/>
-          <w:lang w:val="uk-UA"/>
-        </w:rPr>
-        <w:t xml:space="preserve">, </w:t>
-      </w:r>
-      <w:r>
-        <w:rPr>
-          <w:rFonts w:ascii="Times New Roman" w:hAnsi="Times New Roman"/>
-          <w:sz w:val="28"/>
-          <w:szCs w:val="28"/>
-          <w:lang w:val="uk-UA"/>
-        </w:rPr>
-        <w:t>створення пакетів і групування класів в пакети</w:t>
-      </w:r>
-      <w:r>
-        <w:rPr>
-          <w:rFonts w:ascii="Times New Roman" w:hAnsi="Times New Roman"/>
-          <w:sz w:val="28"/>
-          <w:szCs w:val="28"/>
-          <w:lang w:val="uk-UA"/>
-        </w:rPr>
-        <w:t>.</w:t>
+        <w:t>Набути навичок побудови діаграми класів, створення пакетів і групування класів в пакети.</w:t>
       </w:r>
     </w:p>
     <w:p>
@@ -1214,115 +1148,7 @@
           <w:szCs w:val="28"/>
           <w:lang w:val="uk-UA"/>
         </w:rPr>
-        <w:t>П</w:t>
-      </w:r>
-      <w:r>
-        <w:rPr>
-          <w:rFonts w:ascii="Times New Roman" w:hAnsi="Times New Roman"/>
-          <w:sz w:val="28"/>
-          <w:szCs w:val="28"/>
-          <w:lang w:val="uk-UA"/>
-        </w:rPr>
-        <w:t>обудувати діаграму класів для одного із сценаріїв діаграми прецедентів</w:t>
-      </w:r>
-      <w:r>
-        <w:rPr>
-          <w:rFonts w:ascii="Times New Roman" w:hAnsi="Times New Roman"/>
-          <w:sz w:val="28"/>
-          <w:szCs w:val="28"/>
-          <w:lang w:val="uk-UA"/>
-        </w:rPr>
-        <w:t xml:space="preserve">, </w:t>
-      </w:r>
-      <w:r>
-        <w:rPr>
-          <w:rFonts w:ascii="Times New Roman" w:hAnsi="Times New Roman"/>
-          <w:sz w:val="28"/>
-          <w:szCs w:val="28"/>
-          <w:lang w:val="uk-UA"/>
-        </w:rPr>
-        <w:t>створеній в попередній лабораторній роботі</w:t>
-      </w:r>
-      <w:r>
-        <w:rPr>
-          <w:rFonts w:ascii="Times New Roman" w:hAnsi="Times New Roman"/>
-          <w:sz w:val="28"/>
-          <w:szCs w:val="28"/>
-          <w:lang w:val="uk-UA"/>
-        </w:rPr>
-        <w:t xml:space="preserve">. </w:t>
-      </w:r>
-      <w:r>
-        <w:rPr>
-          <w:rFonts w:ascii="Times New Roman" w:hAnsi="Times New Roman"/>
-          <w:sz w:val="28"/>
-          <w:szCs w:val="28"/>
-          <w:lang w:val="uk-UA"/>
-        </w:rPr>
-        <w:t>Для кожного класу необхідно задати атрибути і операції</w:t>
-      </w:r>
-      <w:r>
-        <w:rPr>
-          <w:rFonts w:ascii="Times New Roman" w:hAnsi="Times New Roman"/>
-          <w:sz w:val="28"/>
-          <w:szCs w:val="28"/>
-          <w:lang w:val="uk-UA"/>
-        </w:rPr>
-        <w:t xml:space="preserve">. </w:t>
-      </w:r>
-      <w:r>
-        <w:rPr>
-          <w:rFonts w:ascii="Times New Roman" w:hAnsi="Times New Roman"/>
-          <w:sz w:val="28"/>
-          <w:szCs w:val="28"/>
-          <w:lang w:val="uk-UA"/>
-        </w:rPr>
-        <w:t>Кожен клас повине</w:t>
-      </w:r>
-      <w:r>
-        <w:rPr>
-          <w:rFonts w:ascii="Times New Roman" w:hAnsi="Times New Roman"/>
-          <w:sz w:val="28"/>
-          <w:szCs w:val="28"/>
-          <w:lang w:val="uk-UA"/>
-        </w:rPr>
-        <w:t>н бути детально задокументований </w:t>
-      </w:r>
-      <w:r>
-        <w:rPr>
-          <w:rFonts w:ascii="Times New Roman" w:hAnsi="Times New Roman"/>
-          <w:sz w:val="28"/>
-          <w:szCs w:val="28"/>
-          <w:lang w:val="uk-UA"/>
-        </w:rPr>
-        <w:t xml:space="preserve">- </w:t>
-      </w:r>
-      <w:r>
-        <w:rPr>
-          <w:rFonts w:ascii="Times New Roman" w:hAnsi="Times New Roman"/>
-          <w:sz w:val="28"/>
-          <w:szCs w:val="28"/>
-          <w:lang w:val="uk-UA"/>
-        </w:rPr>
-        <w:t>необхідно задати текстовий опис цього класу</w:t>
-      </w:r>
-      <w:r>
-        <w:rPr>
-          <w:rFonts w:ascii="Times New Roman" w:hAnsi="Times New Roman"/>
-          <w:sz w:val="28"/>
-          <w:szCs w:val="28"/>
-          <w:lang w:val="uk-UA"/>
-        </w:rPr>
-        <w:t xml:space="preserve">, </w:t>
-      </w:r>
-      <w:r>
-        <w:rPr>
-          <w:rFonts w:ascii="Times New Roman" w:hAnsi="Times New Roman"/>
-          <w:sz w:val="28"/>
-          <w:szCs w:val="28"/>
-          <w:lang w:val="uk-UA"/>
-        </w:rPr>
-        <w:t>опис його атрибутів і операцій</w:t>
+        <w:t>Побудувати діаграму класів для одного із сценаріїв діаграми прецедентів, створеній в попередній лабораторній роботі. Для кожного класу необхідно задати атрибути і операції. Кожен клас повинен бути детально задокументований - необхідно задати текстовий опис цього класу, опис його атрибутів і операцій</w:t>
       </w:r>
     </w:p>
     <w:p>
@@ -1356,34 +1182,7 @@
           <w:szCs w:val="28"/>
           <w:lang w:val="uk-UA"/>
         </w:rPr>
-        <w:t>творити пакети для групування класів</w:t>
-      </w:r>
-      <w:r>
-        <w:rPr>
-          <w:rFonts w:ascii="Times New Roman" w:hAnsi="Times New Roman"/>
-          <w:sz w:val="28"/>
-          <w:szCs w:val="28"/>
-          <w:lang w:val="uk-UA"/>
-        </w:rPr>
-        <w:t xml:space="preserve">, </w:t>
-      </w:r>
-      <w:r>
-        <w:rPr>
-          <w:rFonts w:ascii="Times New Roman" w:hAnsi="Times New Roman"/>
-          <w:sz w:val="28"/>
-          <w:szCs w:val="28"/>
-          <w:lang w:val="uk-UA"/>
-        </w:rPr>
-        <w:t xml:space="preserve">створених в пункті </w:t>
-      </w:r>
-      <w:r>
-        <w:rPr>
-          <w:rFonts w:ascii="Times New Roman" w:hAnsi="Times New Roman"/>
-          <w:sz w:val="28"/>
-          <w:szCs w:val="28"/>
-          <w:lang w:val="uk-UA"/>
-        </w:rPr>
-        <w:t>1</w:t>
+        <w:t>творити пакети для групування класів, створених в пункті 1</w:t>
       </w:r>
     </w:p>
     <w:p>
@@ -1417,25 +1216,7 @@
           <w:szCs w:val="28"/>
           <w:lang w:val="uk-UA"/>
         </w:rPr>
-        <w:t xml:space="preserve">групувати класи з пункту </w:t>
-      </w:r>
-      <w:r>
-        <w:rPr>
-          <w:rFonts w:ascii="Times New Roman" w:hAnsi="Times New Roman"/>
-          <w:sz w:val="28"/>
-          <w:szCs w:val="28"/>
-          <w:lang w:val="uk-UA"/>
-        </w:rPr>
-        <w:t xml:space="preserve">1 </w:t>
-      </w:r>
-      <w:r>
-        <w:rPr>
-          <w:rFonts w:ascii="Times New Roman" w:hAnsi="Times New Roman"/>
-          <w:sz w:val="28"/>
-          <w:szCs w:val="28"/>
-          <w:lang w:val="uk-UA"/>
-        </w:rPr>
-        <w:t>пакети</w:t>
+        <w:t>групувати класи з пункту 1 пакети</w:t>
       </w:r>
     </w:p>
     <w:p>
@@ -1570,18 +1351,7 @@
           <w:szCs w:val="28"/>
           <w:lang w:val="uk-UA"/>
         </w:rPr>
-        <w:t>Прецедент</w:t>
-      </w:r>
-      <w:r>
-        <w:rPr>
-          <w:rFonts w:ascii="Times New Roman" w:hAnsi="Times New Roman"/>
-          <w:b/>
-          <w:bCs/>
-          <w:sz w:val="28"/>
-          <w:szCs w:val="28"/>
-          <w:lang w:val="uk-UA"/>
-        </w:rPr>
-        <w:t>:</w:t>
+        <w:t>Прецедент:</w:t>
       </w:r>
       <w:r>
         <w:rPr>
@@ -1682,18 +1452,7 @@
           <w:szCs w:val="28"/>
           <w:lang w:val="uk-UA"/>
         </w:rPr>
-        <w:t>Сценарій</w:t>
-      </w:r>
-      <w:r>
-        <w:rPr>
-          <w:rFonts w:ascii="Times New Roman" w:hAnsi="Times New Roman"/>
-          <w:b/>
-          <w:bCs/>
-          <w:sz w:val="28"/>
-          <w:szCs w:val="28"/>
-          <w:lang w:val="uk-UA"/>
-        </w:rPr>
-        <w:t>:</w:t>
+        <w:t>Сценарій:</w:t>
       </w:r>
       <w:r>
         <w:rPr>
@@ -1711,7 +1470,43 @@
           <w:szCs w:val="28"/>
           <w:lang w:val="uk-UA"/>
         </w:rPr>
-        <w:t xml:space="preserve">користувач обирає функцію «Пошук музикальних треків». Перед користувачем постає тип пошуку «Пошук по </w:t>
+        <w:t xml:space="preserve">користувач обирає функцію «Пошук музикальних треків». Перед користувачем постає </w:t>
+      </w:r>
+      <w:r>
+        <w:rPr>
+          <w:rFonts w:ascii="Times New Roman" w:hAnsi="Times New Roman"/>
+          <w:sz w:val="28"/>
+          <w:szCs w:val="28"/>
+          <w:lang w:val="uk-UA"/>
+        </w:rPr>
+        <w:t xml:space="preserve">вибір </w:t>
+      </w:r>
+      <w:r>
+        <w:rPr>
+          <w:rFonts w:ascii="Times New Roman" w:hAnsi="Times New Roman"/>
+          <w:sz w:val="28"/>
+          <w:szCs w:val="28"/>
+          <w:lang w:val="uk-UA"/>
+        </w:rPr>
+        <w:t>тип</w:t>
+      </w:r>
+      <w:r>
+        <w:rPr>
+          <w:rFonts w:ascii="Times New Roman" w:hAnsi="Times New Roman"/>
+          <w:sz w:val="28"/>
+          <w:szCs w:val="28"/>
+          <w:lang w:val="uk-UA"/>
+        </w:rPr>
+        <w:t>у</w:t>
+      </w:r>
+      <w:r>
+        <w:rPr>
+          <w:rFonts w:ascii="Times New Roman" w:hAnsi="Times New Roman"/>
+          <w:sz w:val="28"/>
+          <w:szCs w:val="28"/>
+          <w:lang w:val="uk-UA"/>
+        </w:rPr>
+        <w:t xml:space="preserve"> пошуку «Пошук по </w:t>
       </w:r>
       <w:proofErr w:type="spellStart"/>
       <w:r>
@@ -1731,25 +1526,7 @@
           <w:szCs w:val="28"/>
           <w:lang w:val="uk-UA"/>
         </w:rPr>
-        <w:t xml:space="preserve">», «Пошук по файлу», «Пошук </w:t>
-      </w:r>
-      <w:r>
-        <w:rPr>
-          <w:rFonts w:ascii="Times New Roman" w:hAnsi="Times New Roman"/>
-          <w:sz w:val="28"/>
-          <w:szCs w:val="28"/>
-          <w:lang w:val="uk-UA"/>
-        </w:rPr>
-        <w:t>рекомендованих</w:t>
-      </w:r>
-      <w:r>
-        <w:rPr>
-          <w:rFonts w:ascii="Times New Roman" w:hAnsi="Times New Roman"/>
-          <w:sz w:val="28"/>
-          <w:szCs w:val="28"/>
-          <w:lang w:val="uk-UA"/>
-        </w:rPr>
-        <w:t>». В залежності від обраного типу пошуку відбувається реалізація пошуку в базі даних.</w:t>
+        <w:t>», «Пошук по файлу», «Пошук рекомендованих». В залежності від обраного типу пошуку відбувається реалізація пошуку в базі даних.</w:t>
       </w:r>
     </w:p>
     <w:p>
@@ -1817,18 +1594,7 @@
           <w:szCs w:val="28"/>
           <w:lang w:val="uk-UA"/>
         </w:rPr>
-        <w:t>Діаграма класів</w:t>
-      </w:r>
-      <w:r>
-        <w:rPr>
-          <w:rFonts w:ascii="Times New Roman" w:hAnsi="Times New Roman"/>
-          <w:b/>
-          <w:bCs/>
-          <w:sz w:val="28"/>
-          <w:szCs w:val="28"/>
-          <w:lang w:val="uk-UA"/>
-        </w:rPr>
-        <w:t>:</w:t>
+        <w:t>Діаграма класів:</w:t>
       </w:r>
     </w:p>
     <w:p>
@@ -1861,7 +1627,6 @@
       <w:r>
         <w:rPr>
           <w:noProof/>
-          <w:lang w:val="uk-UA"/>
         </w:rPr>
         <w:drawing>
           <wp:inline distT="0" distB="0" distL="0" distR="0" wp14:anchorId="5C7B399D" wp14:editId="7E5E2382">
@@ -1971,18 +1736,7 @@
           <w:szCs w:val="28"/>
           <w:lang w:val="uk-UA"/>
         </w:rPr>
-        <w:t>Кількісний аналіз діаграми класів</w:t>
-      </w:r>
-      <w:r>
-        <w:rPr>
-          <w:rFonts w:ascii="Times New Roman" w:hAnsi="Times New Roman"/>
-          <w:b/>
-          <w:bCs/>
-          <w:sz w:val="28"/>
-          <w:szCs w:val="28"/>
-          <w:lang w:val="uk-UA"/>
-        </w:rPr>
-        <w:t>:</w:t>
+        <w:t>Кількісний аналіз діаграми класів:</w:t>
       </w:r>
     </w:p>
     <w:p>
@@ -2098,16 +1852,7 @@
           <w:szCs w:val="28"/>
           <w:lang w:val="uk-UA"/>
         </w:rPr>
-        <w:t xml:space="preserve"> </w:t>
-      </w:r>
-      <w:r>
-        <w:rPr>
-          <w:rFonts w:ascii="Times New Roman" w:hAnsi="Times New Roman"/>
-          <w:sz w:val="28"/>
-          <w:szCs w:val="28"/>
-          <w:lang w:val="uk-UA"/>
-        </w:rPr>
-        <w:t>відношень типу «</w:t>
+        <w:t xml:space="preserve"> відношень типу «</w:t>
       </w:r>
       <w:proofErr w:type="spellStart"/>
       <w:r>
@@ -2145,25 +1890,7 @@
           <w:szCs w:val="28"/>
           <w:lang w:val="uk-UA"/>
         </w:rPr>
-        <w:t xml:space="preserve"> </w:t>
-      </w:r>
-      <w:r>
-        <w:rPr>
-          <w:rFonts w:ascii="Times New Roman" w:hAnsi="Times New Roman"/>
-          <w:sz w:val="28"/>
-          <w:szCs w:val="28"/>
-          <w:lang w:val="uk-UA"/>
-        </w:rPr>
-        <w:t xml:space="preserve">відношення типу </w:t>
-      </w:r>
-      <w:r>
-        <w:rPr>
-          <w:rFonts w:ascii="Times New Roman" w:hAnsi="Times New Roman"/>
-          <w:sz w:val="28"/>
-          <w:szCs w:val="28"/>
-          <w:lang w:val="uk-UA"/>
-        </w:rPr>
-        <w:t>«</w:t>
+        <w:t xml:space="preserve"> відношення типу «</w:t>
       </w:r>
       <w:r>
         <w:rPr>
@@ -2207,7 +1934,6 @@
           <w:noProof/>
           <w:sz w:val="28"/>
           <w:szCs w:val="28"/>
-          <w:lang w:val="uk-UA"/>
         </w:rPr>
         <w:drawing>
           <wp:anchor distT="12700" distB="12700" distL="12700" distR="12700" simplePos="0" relativeHeight="251662336" behindDoc="0" locked="0" layoutInCell="1" allowOverlap="1" wp14:anchorId="7C852C82" wp14:editId="1C0961DA">
@@ -2335,16 +2061,7 @@
           <w:szCs w:val="28"/>
           <w:lang w:val="uk-UA"/>
         </w:rPr>
-        <w:t xml:space="preserve">= </w:t>
-      </w:r>
-      <w:r>
-        <w:rPr>
-          <w:rFonts w:ascii="Times New Roman" w:hAnsi="Times New Roman"/>
-          <w:sz w:val="28"/>
-          <w:szCs w:val="28"/>
-          <w:lang w:val="uk-UA"/>
-        </w:rPr>
-        <w:t>5</w:t>
+        <w:t>= 5</w:t>
       </w:r>
       <w:r>
         <w:rPr>
@@ -2380,16 +2097,7 @@
           <w:szCs w:val="28"/>
           <w:lang w:val="uk-UA"/>
         </w:rPr>
-        <w:t xml:space="preserve"> </w:t>
-      </w:r>
-      <w:r>
-        <w:rPr>
-          <w:rFonts w:ascii="Times New Roman" w:hAnsi="Times New Roman"/>
-          <w:sz w:val="28"/>
-          <w:szCs w:val="28"/>
-          <w:lang w:val="uk-UA"/>
-        </w:rPr>
-        <w:t xml:space="preserve">= </w:t>
+        <w:t xml:space="preserve"> = </w:t>
       </w:r>
       <w:r>
         <w:rPr>
@@ -2397,7 +2105,6 @@
           <w:noProof/>
           <w:sz w:val="28"/>
           <w:szCs w:val="28"/>
-          <w:lang w:val="uk-UA"/>
         </w:rPr>
         <w:drawing>
           <wp:anchor distT="12700" distB="12700" distL="12700" distR="12700" simplePos="0" relativeHeight="251663360" behindDoc="0" locked="0" layoutInCell="1" allowOverlap="1" wp14:anchorId="2EFBADF4" wp14:editId="084D479B">
@@ -2534,16 +2241,7 @@
           <w:szCs w:val="28"/>
           <w:lang w:val="uk-UA"/>
         </w:rPr>
-        <w:t xml:space="preserve">= </w:t>
-      </w:r>
-      <w:r>
-        <w:rPr>
-          <w:rFonts w:ascii="Times New Roman" w:hAnsi="Times New Roman"/>
-          <w:sz w:val="28"/>
-          <w:szCs w:val="28"/>
-          <w:lang w:val="uk-UA"/>
-        </w:rPr>
-        <w:t>1</w:t>
+        <w:t>= 1</w:t>
       </w:r>
       <w:r>
         <w:rPr>
@@ -2615,16 +2313,7 @@
           <w:szCs w:val="28"/>
           <w:lang w:val="uk-UA"/>
         </w:rPr>
-        <w:t>2</w:t>
-      </w:r>
-      <w:r>
-        <w:rPr>
-          <w:rFonts w:ascii="Times New Roman" w:hAnsi="Times New Roman"/>
-          <w:sz w:val="28"/>
-          <w:szCs w:val="28"/>
-          <w:lang w:val="uk-UA"/>
-        </w:rPr>
-        <w:t xml:space="preserve"> </w:t>
+        <w:t xml:space="preserve">2 </w:t>
       </w:r>
       <w:r>
         <w:rPr>
@@ -3123,18 +2812,7 @@
           <w:lang w:val="uk-UA"/>
         </w:rPr>
         <w:lastRenderedPageBreak/>
-        <w:t>Скорочений опис класів та відношень</w:t>
-      </w:r>
-      <w:r>
-        <w:rPr>
-          <w:rFonts w:ascii="Times New Roman" w:hAnsi="Times New Roman"/>
-          <w:b/>
-          <w:bCs/>
-          <w:sz w:val="28"/>
-          <w:szCs w:val="28"/>
-          <w:lang w:val="uk-UA"/>
-        </w:rPr>
-        <w:t>:</w:t>
+        <w:t>Скорочений опис класів та відношень:</w:t>
       </w:r>
     </w:p>
     <w:p>
@@ -3179,12 +2857,6 @@
           <w:insideV w:val="single" w:sz="2" w:space="0" w:color="000000"/>
         </w:tblBorders>
         <w:tblLayout w:type="fixed"/>
-        <w:tblCellMar>
-          <w:top w:w="0" w:type="dxa"/>
-          <w:left w:w="0" w:type="dxa"/>
-          <w:bottom w:w="0" w:type="dxa"/>
-          <w:right w:w="0" w:type="dxa"/>
-        </w:tblCellMar>
         <w:tblLook w:val="04A0" w:firstRow="1" w:lastRow="0" w:firstColumn="1" w:lastColumn="0" w:noHBand="0" w:noVBand="1"/>
       </w:tblPr>
       <w:tblGrid>
@@ -3194,14 +2866,6 @@
         <w:gridCol w:w="4367"/>
       </w:tblGrid>
       <w:tr>
-        <w:tblPrEx>
-          <w:tblCellMar>
-            <w:top w:w="0" w:type="dxa"/>
-            <w:left w:w="0" w:type="dxa"/>
-            <w:bottom w:w="0" w:type="dxa"/>
-            <w:right w:w="0" w:type="dxa"/>
-          </w:tblCellMar>
-        </w:tblPrEx>
         <w:trPr>
           <w:trHeight w:val="313"/>
         </w:trPr>
@@ -3261,14 +2925,6 @@
         </w:tc>
       </w:tr>
       <w:tr>
-        <w:tblPrEx>
-          <w:tblCellMar>
-            <w:top w:w="0" w:type="dxa"/>
-            <w:left w:w="0" w:type="dxa"/>
-            <w:bottom w:w="0" w:type="dxa"/>
-            <w:right w:w="0" w:type="dxa"/>
-          </w:tblCellMar>
-        </w:tblPrEx>
         <w:trPr>
           <w:trHeight w:val="313"/>
         </w:trPr>
@@ -3495,14 +3151,6 @@
         </w:tc>
       </w:tr>
       <w:tr>
-        <w:tblPrEx>
-          <w:tblCellMar>
-            <w:top w:w="0" w:type="dxa"/>
-            <w:left w:w="0" w:type="dxa"/>
-            <w:bottom w:w="0" w:type="dxa"/>
-            <w:right w:w="0" w:type="dxa"/>
-          </w:tblCellMar>
-        </w:tblPrEx>
         <w:trPr>
           <w:trHeight w:val="313"/>
         </w:trPr>
@@ -3742,12 +3390,6 @@
           <w:insideV w:val="single" w:sz="2" w:space="0" w:color="000000"/>
         </w:tblBorders>
         <w:tblLayout w:type="fixed"/>
-        <w:tblCellMar>
-          <w:top w:w="0" w:type="dxa"/>
-          <w:left w:w="0" w:type="dxa"/>
-          <w:bottom w:w="0" w:type="dxa"/>
-          <w:right w:w="0" w:type="dxa"/>
-        </w:tblCellMar>
         <w:tblLook w:val="04A0" w:firstRow="1" w:lastRow="0" w:firstColumn="1" w:lastColumn="0" w:noHBand="0" w:noVBand="1"/>
       </w:tblPr>
       <w:tblGrid>
@@ -3757,14 +3399,6 @@
         <w:gridCol w:w="4366"/>
       </w:tblGrid>
       <w:tr>
-        <w:tblPrEx>
-          <w:tblCellMar>
-            <w:top w:w="0" w:type="dxa"/>
-            <w:left w:w="0" w:type="dxa"/>
-            <w:bottom w:w="0" w:type="dxa"/>
-            <w:right w:w="0" w:type="dxa"/>
-          </w:tblCellMar>
-        </w:tblPrEx>
         <w:trPr>
           <w:trHeight w:val="313"/>
         </w:trPr>
@@ -3825,14 +3459,6 @@
         </w:tc>
       </w:tr>
       <w:tr>
-        <w:tblPrEx>
-          <w:tblCellMar>
-            <w:top w:w="0" w:type="dxa"/>
-            <w:left w:w="0" w:type="dxa"/>
-            <w:bottom w:w="0" w:type="dxa"/>
-            <w:right w:w="0" w:type="dxa"/>
-          </w:tblCellMar>
-        </w:tblPrEx>
         <w:trPr>
           <w:trHeight w:val="313"/>
         </w:trPr>
@@ -4035,29 +3661,12 @@
                 <w:szCs w:val="28"/>
                 <w:lang w:val="uk-UA"/>
               </w:rPr>
-              <w:t xml:space="preserve">Ідентифікаційний номер </w:t>
-            </w:r>
-            <w:r>
-              <w:rPr>
-                <w:rFonts w:ascii="Times New Roman" w:hAnsi="Times New Roman"/>
-                <w:sz w:val="28"/>
-                <w:szCs w:val="28"/>
-                <w:lang w:val="uk-UA"/>
-              </w:rPr>
-              <w:t>пошуку</w:t>
+              <w:t>Ідентифікаційний номер пошуку</w:t>
             </w:r>
           </w:p>
         </w:tc>
       </w:tr>
       <w:tr>
-        <w:tblPrEx>
-          <w:tblCellMar>
-            <w:top w:w="0" w:type="dxa"/>
-            <w:left w:w="0" w:type="dxa"/>
-            <w:bottom w:w="0" w:type="dxa"/>
-            <w:right w:w="0" w:type="dxa"/>
-          </w:tblCellMar>
-        </w:tblPrEx>
         <w:trPr>
           <w:trHeight w:val="1273"/>
         </w:trPr>
@@ -4228,14 +3837,6 @@
         </w:tc>
       </w:tr>
       <w:tr>
-        <w:tblPrEx>
-          <w:tblCellMar>
-            <w:top w:w="0" w:type="dxa"/>
-            <w:left w:w="0" w:type="dxa"/>
-            <w:bottom w:w="0" w:type="dxa"/>
-            <w:right w:w="0" w:type="dxa"/>
-          </w:tblCellMar>
-        </w:tblPrEx>
         <w:trPr>
           <w:trHeight w:val="633"/>
         </w:trPr>
@@ -4481,12 +4082,6 @@
           <w:insideV w:val="single" w:sz="2" w:space="0" w:color="000000"/>
         </w:tblBorders>
         <w:tblLayout w:type="fixed"/>
-        <w:tblCellMar>
-          <w:top w:w="0" w:type="dxa"/>
-          <w:left w:w="0" w:type="dxa"/>
-          <w:bottom w:w="0" w:type="dxa"/>
-          <w:right w:w="0" w:type="dxa"/>
-        </w:tblCellMar>
         <w:tblLook w:val="04A0" w:firstRow="1" w:lastRow="0" w:firstColumn="1" w:lastColumn="0" w:noHBand="0" w:noVBand="1"/>
       </w:tblPr>
       <w:tblGrid>
@@ -4496,14 +4091,6 @@
         <w:gridCol w:w="4368"/>
       </w:tblGrid>
       <w:tr>
-        <w:tblPrEx>
-          <w:tblCellMar>
-            <w:top w:w="0" w:type="dxa"/>
-            <w:left w:w="0" w:type="dxa"/>
-            <w:bottom w:w="0" w:type="dxa"/>
-            <w:right w:w="0" w:type="dxa"/>
-          </w:tblCellMar>
-        </w:tblPrEx>
         <w:trPr>
           <w:trHeight w:val="313"/>
         </w:trPr>
@@ -4563,14 +4150,6 @@
         </w:tc>
       </w:tr>
       <w:tr>
-        <w:tblPrEx>
-          <w:tblCellMar>
-            <w:top w:w="0" w:type="dxa"/>
-            <w:left w:w="0" w:type="dxa"/>
-            <w:bottom w:w="0" w:type="dxa"/>
-            <w:right w:w="0" w:type="dxa"/>
-          </w:tblCellMar>
-        </w:tblPrEx>
         <w:trPr>
           <w:trHeight w:val="313"/>
         </w:trPr>
@@ -4779,14 +4358,6 @@
         </w:tc>
       </w:tr>
       <w:tr>
-        <w:tblPrEx>
-          <w:tblCellMar>
-            <w:top w:w="0" w:type="dxa"/>
-            <w:left w:w="0" w:type="dxa"/>
-            <w:bottom w:w="0" w:type="dxa"/>
-            <w:right w:w="0" w:type="dxa"/>
-          </w:tblCellMar>
-        </w:tblPrEx>
         <w:trPr>
           <w:trHeight w:val="953"/>
         </w:trPr>
@@ -4957,14 +4528,6 @@
         </w:tc>
       </w:tr>
       <w:tr>
-        <w:tblPrEx>
-          <w:tblCellMar>
-            <w:top w:w="0" w:type="dxa"/>
-            <w:left w:w="0" w:type="dxa"/>
-            <w:bottom w:w="0" w:type="dxa"/>
-            <w:right w:w="0" w:type="dxa"/>
-          </w:tblCellMar>
-        </w:tblPrEx>
         <w:trPr>
           <w:trHeight w:val="953"/>
         </w:trPr>
@@ -5154,14 +4717,6 @@
         </w:tc>
       </w:tr>
       <w:tr>
-        <w:tblPrEx>
-          <w:tblCellMar>
-            <w:top w:w="0" w:type="dxa"/>
-            <w:left w:w="0" w:type="dxa"/>
-            <w:bottom w:w="0" w:type="dxa"/>
-            <w:right w:w="0" w:type="dxa"/>
-          </w:tblCellMar>
-        </w:tblPrEx>
         <w:trPr>
           <w:trHeight w:val="953"/>
         </w:trPr>
@@ -5409,12 +4964,6 @@
           <w:insideV w:val="single" w:sz="2" w:space="0" w:color="000000"/>
         </w:tblBorders>
         <w:tblLayout w:type="fixed"/>
-        <w:tblCellMar>
-          <w:top w:w="0" w:type="dxa"/>
-          <w:left w:w="0" w:type="dxa"/>
-          <w:bottom w:w="0" w:type="dxa"/>
-          <w:right w:w="0" w:type="dxa"/>
-        </w:tblCellMar>
         <w:tblLook w:val="04A0" w:firstRow="1" w:lastRow="0" w:firstColumn="1" w:lastColumn="0" w:noHBand="0" w:noVBand="1"/>
       </w:tblPr>
       <w:tblGrid>
@@ -5424,14 +4973,6 @@
         <w:gridCol w:w="4368"/>
       </w:tblGrid>
       <w:tr>
-        <w:tblPrEx>
-          <w:tblCellMar>
-            <w:top w:w="0" w:type="dxa"/>
-            <w:left w:w="0" w:type="dxa"/>
-            <w:bottom w:w="0" w:type="dxa"/>
-            <w:right w:w="0" w:type="dxa"/>
-          </w:tblCellMar>
-        </w:tblPrEx>
         <w:trPr>
           <w:trHeight w:val="313"/>
         </w:trPr>
@@ -5485,31 +5026,13 @@
                 <w:lang w:val="uk-UA"/>
               </w:rPr>
               <w:lastRenderedPageBreak/>
-              <w:t>SearchBy</w:t>
-            </w:r>
-            <w:r>
-              <w:rPr>
-                <w:rFonts w:ascii="Times New Roman" w:hAnsi="Times New Roman"/>
-                <w:iCs/>
-                <w:sz w:val="28"/>
-                <w:szCs w:val="28"/>
-                <w:lang w:val="uk-UA"/>
-              </w:rPr>
-              <w:t>SearchLine</w:t>
+              <w:t>SearchBySearchLine</w:t>
             </w:r>
             <w:proofErr w:type="spellEnd"/>
           </w:p>
         </w:tc>
       </w:tr>
       <w:tr>
-        <w:tblPrEx>
-          <w:tblCellMar>
-            <w:top w:w="0" w:type="dxa"/>
-            <w:left w:w="0" w:type="dxa"/>
-            <w:bottom w:w="0" w:type="dxa"/>
-            <w:right w:w="0" w:type="dxa"/>
-          </w:tblCellMar>
-        </w:tblPrEx>
         <w:trPr>
           <w:trHeight w:val="313"/>
         </w:trPr>
@@ -5718,14 +5241,6 @@
         </w:tc>
       </w:tr>
       <w:tr>
-        <w:tblPrEx>
-          <w:tblCellMar>
-            <w:top w:w="0" w:type="dxa"/>
-            <w:left w:w="0" w:type="dxa"/>
-            <w:bottom w:w="0" w:type="dxa"/>
-            <w:right w:w="0" w:type="dxa"/>
-          </w:tblCellMar>
-        </w:tblPrEx>
         <w:trPr>
           <w:trHeight w:val="953"/>
         </w:trPr>
@@ -5896,14 +5411,6 @@
         </w:tc>
       </w:tr>
       <w:tr>
-        <w:tblPrEx>
-          <w:tblCellMar>
-            <w:top w:w="0" w:type="dxa"/>
-            <w:left w:w="0" w:type="dxa"/>
-            <w:bottom w:w="0" w:type="dxa"/>
-            <w:right w:w="0" w:type="dxa"/>
-          </w:tblCellMar>
-        </w:tblPrEx>
         <w:trPr>
           <w:trHeight w:val="953"/>
         </w:trPr>
@@ -6093,14 +5600,6 @@
         </w:tc>
       </w:tr>
       <w:tr>
-        <w:tblPrEx>
-          <w:tblCellMar>
-            <w:top w:w="0" w:type="dxa"/>
-            <w:left w:w="0" w:type="dxa"/>
-            <w:bottom w:w="0" w:type="dxa"/>
-            <w:right w:w="0" w:type="dxa"/>
-          </w:tblCellMar>
-        </w:tblPrEx>
         <w:trPr>
           <w:trHeight w:val="953"/>
         </w:trPr>
@@ -6282,29 +5781,12 @@
                 <w:szCs w:val="28"/>
                 <w:lang w:val="uk-UA"/>
               </w:rPr>
-              <w:t>Отримання класом мета</w:t>
-            </w:r>
-            <w:r>
-              <w:rPr>
-                <w:rFonts w:ascii="Times New Roman" w:hAnsi="Times New Roman"/>
-                <w:sz w:val="28"/>
-                <w:szCs w:val="28"/>
-                <w:lang w:val="uk-UA"/>
-              </w:rPr>
-              <w:t>даних для пошуку</w:t>
+              <w:t>Отримання класом метаданих для пошуку</w:t>
             </w:r>
           </w:p>
         </w:tc>
       </w:tr>
       <w:tr>
-        <w:tblPrEx>
-          <w:tblCellMar>
-            <w:top w:w="0" w:type="dxa"/>
-            <w:left w:w="0" w:type="dxa"/>
-            <w:bottom w:w="0" w:type="dxa"/>
-            <w:right w:w="0" w:type="dxa"/>
-          </w:tblCellMar>
-        </w:tblPrEx>
         <w:trPr>
           <w:trHeight w:val="953"/>
         </w:trPr>
@@ -6541,12 +6023,6 @@
           <w:insideV w:val="single" w:sz="2" w:space="0" w:color="000000"/>
         </w:tblBorders>
         <w:tblLayout w:type="fixed"/>
-        <w:tblCellMar>
-          <w:top w:w="0" w:type="dxa"/>
-          <w:left w:w="0" w:type="dxa"/>
-          <w:bottom w:w="0" w:type="dxa"/>
-          <w:right w:w="0" w:type="dxa"/>
-        </w:tblCellMar>
         <w:tblLook w:val="04A0" w:firstRow="1" w:lastRow="0" w:firstColumn="1" w:lastColumn="0" w:noHBand="0" w:noVBand="1"/>
       </w:tblPr>
       <w:tblGrid>
@@ -6556,14 +6032,6 @@
         <w:gridCol w:w="4368"/>
       </w:tblGrid>
       <w:tr>
-        <w:tblPrEx>
-          <w:tblCellMar>
-            <w:top w:w="0" w:type="dxa"/>
-            <w:left w:w="0" w:type="dxa"/>
-            <w:bottom w:w="0" w:type="dxa"/>
-            <w:right w:w="0" w:type="dxa"/>
-          </w:tblCellMar>
-        </w:tblPrEx>
         <w:trPr>
           <w:trHeight w:val="313"/>
         </w:trPr>
@@ -6633,14 +6101,6 @@
         </w:tc>
       </w:tr>
       <w:tr>
-        <w:tblPrEx>
-          <w:tblCellMar>
-            <w:top w:w="0" w:type="dxa"/>
-            <w:left w:w="0" w:type="dxa"/>
-            <w:bottom w:w="0" w:type="dxa"/>
-            <w:right w:w="0" w:type="dxa"/>
-          </w:tblCellMar>
-        </w:tblPrEx>
         <w:trPr>
           <w:trHeight w:val="313"/>
         </w:trPr>
@@ -6849,14 +6309,6 @@
         </w:tc>
       </w:tr>
       <w:tr>
-        <w:tblPrEx>
-          <w:tblCellMar>
-            <w:top w:w="0" w:type="dxa"/>
-            <w:left w:w="0" w:type="dxa"/>
-            <w:bottom w:w="0" w:type="dxa"/>
-            <w:right w:w="0" w:type="dxa"/>
-          </w:tblCellMar>
-        </w:tblPrEx>
         <w:trPr>
           <w:trHeight w:val="953"/>
         </w:trPr>
@@ -7027,14 +6479,6 @@
         </w:tc>
       </w:tr>
       <w:tr>
-        <w:tblPrEx>
-          <w:tblCellMar>
-            <w:top w:w="0" w:type="dxa"/>
-            <w:left w:w="0" w:type="dxa"/>
-            <w:bottom w:w="0" w:type="dxa"/>
-            <w:right w:w="0" w:type="dxa"/>
-          </w:tblCellMar>
-        </w:tblPrEx>
         <w:trPr>
           <w:trHeight w:val="953"/>
         </w:trPr>
@@ -7224,14 +6668,6 @@
         </w:tc>
       </w:tr>
       <w:tr>
-        <w:tblPrEx>
-          <w:tblCellMar>
-            <w:top w:w="0" w:type="dxa"/>
-            <w:left w:w="0" w:type="dxa"/>
-            <w:bottom w:w="0" w:type="dxa"/>
-            <w:right w:w="0" w:type="dxa"/>
-          </w:tblCellMar>
-        </w:tblPrEx>
         <w:trPr>
           <w:trHeight w:val="953"/>
         </w:trPr>
@@ -7513,12 +6949,6 @@
           <w:insideV w:val="single" w:sz="2" w:space="0" w:color="000000"/>
         </w:tblBorders>
         <w:tblLayout w:type="fixed"/>
-        <w:tblCellMar>
-          <w:top w:w="0" w:type="dxa"/>
-          <w:left w:w="0" w:type="dxa"/>
-          <w:bottom w:w="0" w:type="dxa"/>
-          <w:right w:w="0" w:type="dxa"/>
-        </w:tblCellMar>
         <w:tblLook w:val="04A0" w:firstRow="1" w:lastRow="0" w:firstColumn="1" w:lastColumn="0" w:noHBand="0" w:noVBand="1"/>
       </w:tblPr>
       <w:tblGrid>
@@ -7528,14 +6958,6 @@
         <w:gridCol w:w="4368"/>
       </w:tblGrid>
       <w:tr>
-        <w:tblPrEx>
-          <w:tblCellMar>
-            <w:top w:w="0" w:type="dxa"/>
-            <w:left w:w="0" w:type="dxa"/>
-            <w:bottom w:w="0" w:type="dxa"/>
-            <w:right w:w="0" w:type="dxa"/>
-          </w:tblCellMar>
-        </w:tblPrEx>
         <w:trPr>
           <w:trHeight w:val="313"/>
         </w:trPr>
@@ -7589,31 +7011,13 @@
                 <w:lang w:val="uk-UA"/>
               </w:rPr>
               <w:lastRenderedPageBreak/>
-              <w:t>Search</w:t>
-            </w:r>
-            <w:r>
-              <w:rPr>
-                <w:rFonts w:ascii="Times New Roman" w:hAnsi="Times New Roman"/>
-                <w:iCs/>
-                <w:sz w:val="28"/>
-                <w:szCs w:val="28"/>
-                <w:lang w:val="uk-UA"/>
-              </w:rPr>
-              <w:t>Recommendations</w:t>
+              <w:t>SearchRecommendations</w:t>
             </w:r>
             <w:proofErr w:type="spellEnd"/>
           </w:p>
         </w:tc>
       </w:tr>
       <w:tr>
-        <w:tblPrEx>
-          <w:tblCellMar>
-            <w:top w:w="0" w:type="dxa"/>
-            <w:left w:w="0" w:type="dxa"/>
-            <w:bottom w:w="0" w:type="dxa"/>
-            <w:right w:w="0" w:type="dxa"/>
-          </w:tblCellMar>
-        </w:tblPrEx>
         <w:trPr>
           <w:trHeight w:val="313"/>
         </w:trPr>
@@ -7822,14 +7226,6 @@
         </w:tc>
       </w:tr>
       <w:tr>
-        <w:tblPrEx>
-          <w:tblCellMar>
-            <w:top w:w="0" w:type="dxa"/>
-            <w:left w:w="0" w:type="dxa"/>
-            <w:bottom w:w="0" w:type="dxa"/>
-            <w:right w:w="0" w:type="dxa"/>
-          </w:tblCellMar>
-        </w:tblPrEx>
         <w:trPr>
           <w:trHeight w:val="953"/>
         </w:trPr>
@@ -8000,14 +7396,6 @@
         </w:tc>
       </w:tr>
       <w:tr>
-        <w:tblPrEx>
-          <w:tblCellMar>
-            <w:top w:w="0" w:type="dxa"/>
-            <w:left w:w="0" w:type="dxa"/>
-            <w:bottom w:w="0" w:type="dxa"/>
-            <w:right w:w="0" w:type="dxa"/>
-          </w:tblCellMar>
-        </w:tblPrEx>
         <w:trPr>
           <w:trHeight w:val="953"/>
         </w:trPr>
@@ -8197,14 +7585,6 @@
         </w:tc>
       </w:tr>
       <w:tr>
-        <w:tblPrEx>
-          <w:tblCellMar>
-            <w:top w:w="0" w:type="dxa"/>
-            <w:left w:w="0" w:type="dxa"/>
-            <w:bottom w:w="0" w:type="dxa"/>
-            <w:right w:w="0" w:type="dxa"/>
-          </w:tblCellMar>
-        </w:tblPrEx>
         <w:trPr>
           <w:trHeight w:val="953"/>
         </w:trPr>
@@ -8313,16 +7693,7 @@
                 <w:szCs w:val="28"/>
                 <w:lang w:val="uk-UA"/>
               </w:rPr>
-              <w:t>get_</w:t>
-            </w:r>
-            <w:r>
-              <w:rPr>
-                <w:rFonts w:ascii="Times New Roman" w:hAnsi="Times New Roman"/>
-                <w:sz w:val="28"/>
-                <w:szCs w:val="28"/>
-                <w:lang w:val="uk-UA"/>
-              </w:rPr>
-              <w:t>use</w:t>
+              <w:t>get_use</w:t>
             </w:r>
             <w:proofErr w:type="spellEnd"/>
             <w:r>
@@ -8332,25 +7703,7 @@
                 <w:szCs w:val="28"/>
                 <w:lang w:val="uk-UA"/>
               </w:rPr>
-              <w:t>r_id</w:t>
-            </w:r>
-            <w:r>
-              <w:rPr>
-                <w:rFonts w:ascii="Times New Roman" w:hAnsi="Times New Roman"/>
-                <w:sz w:val="28"/>
-                <w:szCs w:val="28"/>
-                <w:lang w:val="uk-UA"/>
-              </w:rPr>
-              <w:t>(</w:t>
-            </w:r>
-            <w:r>
-              <w:rPr>
-                <w:rFonts w:ascii="Times New Roman" w:hAnsi="Times New Roman"/>
-                <w:sz w:val="28"/>
-                <w:szCs w:val="28"/>
-                <w:lang w:val="uk-UA"/>
-              </w:rPr>
-              <w:t xml:space="preserve">unsigned </w:t>
+              <w:t xml:space="preserve">r_id(unsigned </w:t>
             </w:r>
             <w:proofErr w:type="spellStart"/>
             <w:r>
@@ -8416,25 +7769,7 @@
                 <w:szCs w:val="28"/>
                 <w:lang w:val="uk-UA"/>
               </w:rPr>
-              <w:t xml:space="preserve">Отримання класом </w:t>
-            </w:r>
-            <w:r>
-              <w:rPr>
-                <w:rFonts w:ascii="Times New Roman" w:hAnsi="Times New Roman"/>
-                <w:sz w:val="28"/>
-                <w:szCs w:val="28"/>
-                <w:lang w:val="uk-UA"/>
-              </w:rPr>
-              <w:t>ідентифікатора користувача</w:t>
-            </w:r>
-            <w:r>
-              <w:rPr>
-                <w:rFonts w:ascii="Times New Roman" w:hAnsi="Times New Roman"/>
-                <w:sz w:val="28"/>
-                <w:szCs w:val="28"/>
-                <w:lang w:val="uk-UA"/>
-              </w:rPr>
-              <w:t xml:space="preserve"> для пошуку</w:t>
+              <w:t>Отримання класом ідентифікатора користувача для пошуку</w:t>
             </w:r>
           </w:p>
         </w:tc>
@@ -8611,16 +7946,7 @@
           <w:szCs w:val="28"/>
           <w:lang w:val="uk-UA"/>
         </w:rPr>
-        <w:t xml:space="preserve"> </w:t>
-      </w:r>
-      <w:r>
-        <w:rPr>
-          <w:rFonts w:ascii="Times New Roman" w:hAnsi="Times New Roman"/>
-          <w:sz w:val="28"/>
-          <w:szCs w:val="28"/>
-          <w:lang w:val="uk-UA"/>
-        </w:rPr>
-        <w:t xml:space="preserve">та </w:t>
+        <w:t xml:space="preserve"> та </w:t>
       </w:r>
       <w:r>
         <w:rPr>
@@ -8651,16 +7977,7 @@
           <w:szCs w:val="28"/>
           <w:lang w:val="uk-UA"/>
         </w:rPr>
-        <w:t xml:space="preserve"> — </w:t>
-      </w:r>
-      <w:r>
-        <w:rPr>
-          <w:rFonts w:ascii="Times New Roman" w:hAnsi="Times New Roman"/>
-          <w:sz w:val="28"/>
-          <w:szCs w:val="28"/>
-          <w:lang w:val="uk-UA"/>
-        </w:rPr>
-        <w:t xml:space="preserve">відношення </w:t>
+        <w:t xml:space="preserve"> — відношення </w:t>
       </w:r>
       <w:proofErr w:type="spellStart"/>
       <w:r>
@@ -8680,16 +7997,7 @@
           <w:szCs w:val="28"/>
           <w:lang w:val="uk-UA"/>
         </w:rPr>
-        <w:t xml:space="preserve">, </w:t>
-      </w:r>
-      <w:r>
-        <w:rPr>
-          <w:rFonts w:ascii="Times New Roman" w:hAnsi="Times New Roman"/>
-          <w:sz w:val="28"/>
-          <w:szCs w:val="28"/>
-          <w:lang w:val="uk-UA"/>
-        </w:rPr>
-        <w:t>оскільки</w:t>
+        <w:t>, оскільки</w:t>
       </w:r>
       <w:r>
         <w:rPr>
@@ -8806,16 +8114,7 @@
           <w:szCs w:val="28"/>
           <w:lang w:val="uk-UA"/>
         </w:rPr>
-        <w:t xml:space="preserve">, </w:t>
-      </w:r>
-      <w:r>
-        <w:rPr>
-          <w:rFonts w:ascii="Times New Roman" w:hAnsi="Times New Roman"/>
-          <w:sz w:val="28"/>
-          <w:szCs w:val="28"/>
-          <w:lang w:val="uk-UA"/>
-        </w:rPr>
-        <w:t>оскільки</w:t>
+        <w:t>, оскільки</w:t>
       </w:r>
       <w:r>
         <w:rPr>
@@ -8977,16 +8276,7 @@
           <w:szCs w:val="28"/>
           <w:lang w:val="uk-UA"/>
         </w:rPr>
-        <w:t xml:space="preserve"> </w:t>
-      </w:r>
-      <w:r>
-        <w:rPr>
-          <w:rFonts w:ascii="Times New Roman" w:hAnsi="Times New Roman"/>
-          <w:sz w:val="28"/>
-          <w:szCs w:val="28"/>
-          <w:lang w:val="uk-UA"/>
-        </w:rPr>
-        <w:t xml:space="preserve">— відношення </w:t>
+        <w:t xml:space="preserve"> — відношення </w:t>
       </w:r>
       <w:r>
         <w:rPr>
@@ -9073,16 +8363,7 @@
           <w:szCs w:val="28"/>
           <w:lang w:val="uk-UA"/>
         </w:rPr>
-        <w:t xml:space="preserve"> </w:t>
-      </w:r>
-      <w:r>
-        <w:rPr>
-          <w:rFonts w:ascii="Times New Roman" w:hAnsi="Times New Roman"/>
-          <w:sz w:val="28"/>
-          <w:szCs w:val="28"/>
-          <w:lang w:val="uk-UA"/>
-        </w:rPr>
-        <w:t xml:space="preserve">— 1, з боку </w:t>
+        <w:t xml:space="preserve"> — 1, з боку </w:t>
       </w:r>
       <w:proofErr w:type="spellStart"/>
       <w:r>
@@ -9092,16 +8373,7 @@
           <w:szCs w:val="28"/>
           <w:lang w:val="uk-UA"/>
         </w:rPr>
-        <w:t>інтерфейс</w:t>
-      </w:r>
-      <w:r>
-        <w:rPr>
-          <w:rFonts w:ascii="Times New Roman" w:hAnsi="Times New Roman"/>
-          <w:sz w:val="28"/>
-          <w:szCs w:val="28"/>
-          <w:lang w:val="uk-UA"/>
-        </w:rPr>
-        <w:t>а</w:t>
+        <w:t>інтерфейса</w:t>
       </w:r>
       <w:proofErr w:type="spellEnd"/>
       <w:r>
@@ -9111,16 +8383,7 @@
           <w:szCs w:val="28"/>
           <w:lang w:val="uk-UA"/>
         </w:rPr>
-        <w:t xml:space="preserve"> </w:t>
-      </w:r>
-      <w:r>
-        <w:rPr>
-          <w:rFonts w:ascii="Times New Roman" w:hAnsi="Times New Roman"/>
-          <w:sz w:val="28"/>
-          <w:szCs w:val="28"/>
-          <w:lang w:val="uk-UA"/>
-        </w:rPr>
-        <w:t xml:space="preserve"> </w:t>
+        <w:t xml:space="preserve">  </w:t>
       </w:r>
       <w:proofErr w:type="spellStart"/>
       <w:r>
@@ -9142,16 +8405,7 @@
           <w:szCs w:val="28"/>
           <w:lang w:val="uk-UA"/>
         </w:rPr>
-        <w:t xml:space="preserve"> </w:t>
-      </w:r>
-      <w:r>
-        <w:rPr>
-          <w:rFonts w:ascii="Times New Roman" w:hAnsi="Times New Roman"/>
-          <w:sz w:val="28"/>
-          <w:szCs w:val="28"/>
-          <w:lang w:val="uk-UA"/>
-        </w:rPr>
-        <w:t>— 0..*.</w:t>
+        <w:t xml:space="preserve"> — 0..*.</w:t>
       </w:r>
     </w:p>
     <w:p>
@@ -9277,16 +8531,7 @@
           <w:szCs w:val="28"/>
           <w:lang w:val="uk-UA"/>
         </w:rPr>
-        <w:t xml:space="preserve">, </w:t>
-      </w:r>
-      <w:r>
-        <w:rPr>
-          <w:rFonts w:ascii="Times New Roman" w:hAnsi="Times New Roman"/>
-          <w:sz w:val="28"/>
-          <w:szCs w:val="28"/>
-          <w:lang w:val="uk-UA"/>
-        </w:rPr>
-        <w:t xml:space="preserve">оскільки </w:t>
+        <w:t xml:space="preserve">, оскільки </w:t>
       </w:r>
       <w:r>
         <w:rPr>
@@ -9416,45 +8661,16 @@
           <w:szCs w:val="28"/>
           <w:lang w:val="uk-UA"/>
         </w:rPr>
-        <w:t>Пакети</w:t>
-      </w:r>
-      <w:r>
-        <w:rPr>
-          <w:rFonts w:ascii="Times New Roman" w:hAnsi="Times New Roman"/>
-          <w:b/>
-          <w:bCs/>
-          <w:sz w:val="28"/>
-          <w:szCs w:val="28"/>
-          <w:lang w:val="uk-UA"/>
-        </w:rPr>
-        <w:t>:</w:t>
-      </w:r>
-      <w:r>
-        <w:rPr>
-          <w:rFonts w:ascii="Times New Roman" w:hAnsi="Times New Roman"/>
-          <w:sz w:val="28"/>
-          <w:szCs w:val="28"/>
-          <w:lang w:val="uk-UA"/>
-        </w:rPr>
-        <w:t xml:space="preserve"> усі створені класи є сутностями</w:t>
-      </w:r>
-      <w:r>
-        <w:rPr>
-          <w:rFonts w:ascii="Times New Roman" w:hAnsi="Times New Roman"/>
-          <w:sz w:val="28"/>
-          <w:szCs w:val="28"/>
-          <w:lang w:val="uk-UA"/>
-        </w:rPr>
-        <w:t xml:space="preserve">, </w:t>
-      </w:r>
-      <w:r>
-        <w:rPr>
-          <w:rFonts w:ascii="Times New Roman" w:hAnsi="Times New Roman"/>
-          <w:sz w:val="28"/>
-          <w:szCs w:val="28"/>
-          <w:lang w:val="uk-UA"/>
-        </w:rPr>
-        <w:t xml:space="preserve">тому створимо для них один пакет </w:t>
+        <w:t>Пакети:</w:t>
+      </w:r>
+      <w:r>
+        <w:rPr>
+          <w:rFonts w:ascii="Times New Roman" w:hAnsi="Times New Roman"/>
+          <w:sz w:val="28"/>
+          <w:szCs w:val="28"/>
+          <w:lang w:val="uk-UA"/>
+        </w:rPr>
+        <w:t xml:space="preserve"> усі створені класи є сутностями, тому створимо для них один пакет </w:t>
       </w:r>
       <w:proofErr w:type="spellStart"/>
       <w:r>
@@ -9669,7 +8885,6 @@
       <w:r>
         <w:rPr>
           <w:noProof/>
-          <w:lang w:val="uk-UA"/>
         </w:rPr>
         <w:drawing>
           <wp:inline distT="0" distB="0" distL="0" distR="0" wp14:anchorId="17C0B03F" wp14:editId="5636176F">
@@ -9808,29 +9023,7 @@
           <w:szCs w:val="28"/>
           <w:lang w:val="uk-UA"/>
         </w:rPr>
-        <w:t>Головна д</w:t>
-      </w:r>
-      <w:r>
-        <w:rPr>
-          <w:rFonts w:ascii="Times New Roman" w:hAnsi="Times New Roman"/>
-          <w:b/>
-          <w:bCs/>
-          <w:sz w:val="28"/>
-          <w:szCs w:val="28"/>
-          <w:lang w:val="uk-UA"/>
-        </w:rPr>
-        <w:t>іаграма пакетів</w:t>
-      </w:r>
-      <w:r>
-        <w:rPr>
-          <w:rFonts w:ascii="Times New Roman" w:hAnsi="Times New Roman"/>
-          <w:b/>
-          <w:bCs/>
-          <w:sz w:val="28"/>
-          <w:szCs w:val="28"/>
-          <w:lang w:val="uk-UA"/>
-        </w:rPr>
-        <w:t>:</w:t>
+        <w:t>Головна діаграма пакетів:</w:t>
       </w:r>
     </w:p>
     <w:p>
@@ -9863,7 +9056,6 @@
       <w:r>
         <w:rPr>
           <w:noProof/>
-          <w:lang w:val="uk-UA"/>
         </w:rPr>
         <w:drawing>
           <wp:inline distT="0" distB="0" distL="0" distR="0" wp14:anchorId="742DE027" wp14:editId="1EFD286A">
@@ -10797,31 +9989,7 @@
         <w:rPr>
           <w:lang w:val="uk-UA"/>
         </w:rPr>
-        <w:t>Головна діаграма пакетів</w:t>
-      </w:r>
-      <w:r>
-        <w:rPr>
-          <w:lang w:val="uk-UA"/>
-        </w:rPr>
-        <w:t xml:space="preserve"> наочно відображає групування всіх класів моделі за пакетами, відображаючи вміст кожного пакета на одній діаграмі.</w:t>
-      </w:r>
-      <w:r>
-        <w:rPr>
-          <w:lang w:val="uk-UA"/>
-        </w:rPr>
-        <w:t xml:space="preserve"> </w:t>
-      </w:r>
-      <w:r>
-        <w:rPr>
-          <w:lang w:val="uk-UA"/>
-        </w:rPr>
-        <w:t>Це дозволяє отримати уявлення про основні сутності системи, що проектується, їх взаємовідносини, а також відносини окремих груп між собою, бе</w:t>
-      </w:r>
-      <w:r>
-        <w:rPr>
-          <w:lang w:val="uk-UA"/>
-        </w:rPr>
-        <w:t>з необхідності занурюватись у деталі внутрішньої будови кожної сутності.</w:t>
+        <w:t>Головна діаграма пакетів наочно відображає групування всіх класів моделі за пакетами, відображаючи вміст кожного пакета на одній діаграмі. Це дозволяє отримати уявлення про основні сутності системи, що проектується, їх взаємовідносини, а також відносини окремих груп між собою, без необхідності занурюватись у деталі внутрішньої будови кожної сутності.</w:t>
       </w:r>
     </w:p>
     <w:p>
@@ -10845,13 +10013,15 @@
         <w:pStyle w:val="10"/>
         <w:numPr>
           <w:ilvl w:val="0"/>
-          <w:numId w:val="13"/>
+          <w:numId w:val="3"/>
         </w:numPr>
         <w:rPr>
           <w:lang w:val="uk-UA"/>
         </w:rPr>
       </w:pPr>
       <w:bookmarkStart w:id="4" w:name="_Toc4"/>
+      <w:bookmarkStart w:id="5" w:name="_GoBack"/>
+      <w:bookmarkEnd w:id="5"/>
       <w:r>
         <w:rPr>
           <w:rFonts w:eastAsia="Arial Unicode MS" w:cs="Arial Unicode MS"/>
@@ -10885,25 +10055,7 @@
         <w:rPr>
           <w:lang w:val="uk-UA"/>
         </w:rPr>
-        <w:t xml:space="preserve"> навички створення класів засобами </w:t>
-      </w:r>
-      <w:r>
-        <w:rPr>
-          <w:lang w:val="uk-UA"/>
-        </w:rPr>
-        <w:t>UML</w:t>
-      </w:r>
-      <w:r>
-        <w:rPr>
-          <w:lang w:val="uk-UA"/>
-        </w:rPr>
-        <w:t>-діаграм, нави</w:t>
-      </w:r>
-      <w:r>
-        <w:rPr>
-          <w:lang w:val="uk-UA"/>
-        </w:rPr>
-        <w:t>чки проектування класів, їх детальної документації. Також я ознайоми</w:t>
+        <w:t xml:space="preserve"> навички створення класів засобами UML-діаграм, навички проектування класів, їх детальної документації. Також я ознайоми</w:t>
       </w:r>
       <w:r>
         <w:rPr>
@@ -10927,15 +10079,7 @@
         <w:rPr>
           <w:lang w:val="uk-UA"/>
         </w:rPr>
-        <w:t xml:space="preserve"> класів за </w:t>
-      </w:r>
-      <w:bookmarkStart w:id="5" w:name="_GoBack"/>
-      <w:bookmarkEnd w:id="5"/>
-      <w:r>
-        <w:rPr>
-          <w:lang w:val="uk-UA"/>
-        </w:rPr>
-        <w:t>пакетами та створенням головної діаграми пакетів.</w:t>
+        <w:t xml:space="preserve"> класів за пакетами та створенням головної діаграми пакетів.</w:t>
       </w:r>
     </w:p>
     <w:sectPr>
@@ -12964,7 +12108,7 @@
   <w:num w:numId="3">
     <w:abstractNumId w:val="11"/>
     <w:lvlOverride w:ilvl="3">
-      <w:lvl w:ilvl="3" w:tplc="F67801FA">
+      <w:lvl w:ilvl="3" w:tplc="63702286">
         <w:start w:val="1"/>
         <w:numFmt w:val="decimal"/>
         <w:lvlText w:val="%4."/>
@@ -13019,7 +12163,7 @@
     <w:abstractNumId w:val="7"/>
     <w:lvlOverride w:ilvl="0">
       <w:startOverride w:val="1"/>
-      <w:lvl w:ilvl="0" w:tplc="2FECE64A">
+      <w:lvl w:ilvl="0" w:tplc="1350692E">
         <w:start w:val="1"/>
         <w:numFmt w:val="decimal"/>
         <w:lvlText w:val="%1."/>
@@ -13050,7 +12194,7 @@
     </w:lvlOverride>
     <w:lvlOverride w:ilvl="1">
       <w:startOverride w:val="1"/>
-      <w:lvl w:ilvl="1" w:tplc="3146B174">
+      <w:lvl w:ilvl="1" w:tplc="6A2EBECE">
         <w:start w:val="1"/>
         <w:numFmt w:val="decimal"/>
         <w:lvlText w:val="%2."/>
@@ -13080,7 +12224,7 @@
     </w:lvlOverride>
     <w:lvlOverride w:ilvl="2">
       <w:startOverride w:val="1"/>
-      <w:lvl w:ilvl="2" w:tplc="336AE64E">
+      <w:lvl w:ilvl="2" w:tplc="600622E0">
         <w:start w:val="1"/>
         <w:numFmt w:val="decimal"/>
         <w:lvlText w:val="%3."/>
@@ -13110,7 +12254,7 @@
     </w:lvlOverride>
     <w:lvlOverride w:ilvl="3">
       <w:startOverride w:val="1"/>
-      <w:lvl w:ilvl="3" w:tplc="EE48DD12">
+      <w:lvl w:ilvl="3" w:tplc="52CE3246">
         <w:start w:val="1"/>
         <w:numFmt w:val="decimal"/>
         <w:lvlText w:val="%4."/>
@@ -13140,7 +12284,7 @@
     </w:lvlOverride>
     <w:lvlOverride w:ilvl="4">
       <w:startOverride w:val="1"/>
-      <w:lvl w:ilvl="4" w:tplc="9586B9DC">
+      <w:lvl w:ilvl="4" w:tplc="FE6ACC64">
         <w:start w:val="1"/>
         <w:numFmt w:val="decimal"/>
         <w:lvlText w:val="%5."/>
@@ -13170,7 +12314,7 @@
     </w:lvlOverride>
     <w:lvlOverride w:ilvl="5">
       <w:startOverride w:val="1"/>
-      <w:lvl w:ilvl="5" w:tplc="C36A6A24">
+      <w:lvl w:ilvl="5" w:tplc="8C1A474C">
         <w:start w:val="1"/>
         <w:numFmt w:val="decimal"/>
         <w:lvlText w:val="%6."/>
@@ -13200,7 +12344,7 @@
     </w:lvlOverride>
     <w:lvlOverride w:ilvl="6">
       <w:startOverride w:val="1"/>
-      <w:lvl w:ilvl="6" w:tplc="62501D7E">
+      <w:lvl w:ilvl="6" w:tplc="A2FC16E8">
         <w:start w:val="1"/>
         <w:numFmt w:val="decimal"/>
         <w:lvlText w:val="%7."/>
@@ -13230,7 +12374,7 @@
     </w:lvlOverride>
     <w:lvlOverride w:ilvl="7">
       <w:startOverride w:val="1"/>
-      <w:lvl w:ilvl="7" w:tplc="CEC4C344">
+      <w:lvl w:ilvl="7" w:tplc="4096054C">
         <w:start w:val="1"/>
         <w:numFmt w:val="decimal"/>
         <w:lvlText w:val="%8."/>
@@ -13260,7 +12404,7 @@
     </w:lvlOverride>
     <w:lvlOverride w:ilvl="8">
       <w:startOverride w:val="1"/>
-      <w:lvl w:ilvl="8" w:tplc="8B7C8DF8">
+      <w:lvl w:ilvl="8" w:tplc="B74C6B32">
         <w:start w:val="1"/>
         <w:numFmt w:val="decimal"/>
         <w:lvlText w:val="%9."/>
@@ -13499,6 +12643,7 @@
   <w:style w:type="character" w:default="1" w:styleId="a3">
     <w:name w:val="Default Paragraph Font"/>
     <w:uiPriority w:val="1"/>
+    <w:semiHidden/>
     <w:unhideWhenUsed/>
   </w:style>
   <w:style w:type="table" w:default="1" w:styleId="a4">
@@ -13912,6 +13057,7 @@
   <w:style w:type="character" w:default="1" w:styleId="a3">
     <w:name w:val="Default Paragraph Font"/>
     <w:uiPriority w:val="1"/>
+    <w:semiHidden/>
     <w:unhideWhenUsed/>
   </w:style>
   <w:style w:type="table" w:default="1" w:styleId="a4">
@@ -15232,7 +14378,7 @@
 </file>
 
 <file path=customXml/itemProps1.xml><?xml version="1.0" encoding="utf-8"?>
-<ds:datastoreItem xmlns:ds="http://schemas.openxmlformats.org/officeDocument/2006/customXml" ds:itemID="{C759C626-5F4C-4B10-9158-BC8BF2617A50}">
+<ds:datastoreItem xmlns:ds="http://schemas.openxmlformats.org/officeDocument/2006/customXml" ds:itemID="{9E50D40A-DDD4-4477-8960-9BFB09906FE1}">
   <ds:schemaRefs>
     <ds:schemaRef ds:uri="http://schemas.openxmlformats.org/officeDocument/2006/bibliography"/>
   </ds:schemaRefs>

</xml_diff>